<commit_message>
use rdflib to generate owl file. half done
</commit_message>
<xml_diff>
--- a/Dissertation Diary.docx
+++ b/Dissertation Diary.docx
@@ -112,7 +112,6 @@
     <w:p>
       <w:pPr>
         <w:rPr>
-          <w:rFonts w:hint="eastAsia"/>
           <w:lang w:val="en-US"/>
         </w:rPr>
       </w:pPr>
@@ -126,10 +125,54 @@
     <w:p>
       <w:pPr>
         <w:rPr>
-          <w:rFonts w:hint="eastAsia"/>
-          <w:lang w:val="en-US"/>
-        </w:rPr>
-      </w:pPr>
+          <w:lang w:val="en-US"/>
+        </w:rPr>
+      </w:pPr>
+      <w:r>
+        <w:rPr>
+          <w:lang w:val="en-US"/>
+        </w:rPr>
+        <w:t>List of Academic disciplines parser: 24/May/2013</w:t>
+      </w:r>
+    </w:p>
+    <w:p>
+      <w:pPr>
+        <w:rPr>
+          <w:lang w:val="en-US"/>
+        </w:rPr>
+      </w:pPr>
+      <w:r>
+        <w:rPr>
+          <w:lang w:val="en-US"/>
+        </w:rPr>
+        <w:t>LinkedIn industry parser: 26/May/2013</w:t>
+      </w:r>
+    </w:p>
+    <w:p>
+      <w:pPr>
+        <w:rPr>
+          <w:lang w:val="en-US"/>
+        </w:rPr>
+      </w:pPr>
+      <w:r>
+        <w:rPr>
+          <w:lang w:val="en-US"/>
+        </w:rPr>
+        <w:t>Parse degree abbreviations from Wikipedia: 02/June/2013</w:t>
+      </w:r>
+    </w:p>
+    <w:p>
+      <w:pPr>
+        <w:rPr>
+          <w:lang w:val="en-US"/>
+        </w:rPr>
+      </w:pPr>
+      <w:r>
+        <w:rPr>
+          <w:lang w:val="en-US"/>
+        </w:rPr>
+        <w:t>Populate data using RDFlib: 23/June/2013</w:t>
+      </w:r>
       <w:bookmarkStart w:id="0" w:name="_GoBack"/>
       <w:bookmarkEnd w:id="0"/>
     </w:p>
@@ -1079,7 +1122,7 @@
 </file>
 
 <file path=customXml/itemProps1.xml><?xml version="1.0" encoding="utf-8"?>
-<ds:datastoreItem xmlns:ds="http://schemas.openxmlformats.org/officeDocument/2006/customXml" ds:itemID="{209BA571-6546-A14D-92A8-013D5C8F16BC}">
+<ds:datastoreItem xmlns:ds="http://schemas.openxmlformats.org/officeDocument/2006/customXml" ds:itemID="{EC78FDEC-1C54-B64E-AB56-5107FFBDBF8D}">
   <ds:schemaRefs>
     <ds:schemaRef ds:uri="http://schemas.openxmlformats.org/officeDocument/2006/bibliography"/>
   </ds:schemaRefs>

</xml_diff>